<commit_message>
Finished exercise 8 (added test cases)
</commit_message>
<xml_diff>
--- a/doc/Document files/Part_3_Report.docx
+++ b/doc/Document files/Part_3_Report.docx
@@ -17,53 +17,6 @@
             <wp:extent cx="3900944" cy="3045124"/>
             <wp:effectExtent l="0" t="0" r="4445" b="3175"/>
             <wp:docPr id="1" name="Picture 1"/>
-            <wp:cNvGraphicFramePr>
-              <a:graphicFrameLocks xmlns:a="http://schemas.openxmlformats.org/drawingml/2006/main" noChangeAspect="1"/>
-            </wp:cNvGraphicFramePr>
-            <a:graphic xmlns:a="http://schemas.openxmlformats.org/drawingml/2006/main">
-              <a:graphicData uri="http://schemas.openxmlformats.org/drawingml/2006/picture">
-                <pic:pic xmlns:pic="http://schemas.openxmlformats.org/drawingml/2006/picture">
-                  <pic:nvPicPr>
-                    <pic:cNvPr id="1" name=""/>
-                    <pic:cNvPicPr/>
-                  </pic:nvPicPr>
-                  <pic:blipFill>
-                    <a:blip r:embed="rId4"/>
-                    <a:stretch>
-                      <a:fillRect/>
-                    </a:stretch>
-                  </pic:blipFill>
-                  <pic:spPr>
-                    <a:xfrm>
-                      <a:off x="0" y="0"/>
-                      <a:ext cx="3956729" cy="3088670"/>
-                    </a:xfrm>
-                    <a:prstGeom prst="rect">
-                      <a:avLst/>
-                    </a:prstGeom>
-                  </pic:spPr>
-                </pic:pic>
-              </a:graphicData>
-            </a:graphic>
-          </wp:inline>
-        </w:drawing>
-      </w:r>
-    </w:p>
-    <w:p>
-      <w:r>
-        <w:t xml:space="preserve">7. </w:t>
-      </w:r>
-    </w:p>
-    <w:p>
-      <w:r>
-        <w:rPr>
-          <w:noProof/>
-        </w:rPr>
-        <w:drawing>
-          <wp:inline distT="0" distB="0" distL="0" distR="0" wp14:anchorId="3DF9F378" wp14:editId="625F4FA0">
-            <wp:extent cx="2993366" cy="3273410"/>
-            <wp:effectExtent l="0" t="0" r="0" b="3810"/>
-            <wp:docPr id="2" name="Picture 2"/>
             <wp:cNvGraphicFramePr>
               <a:graphicFrameLocks xmlns:a="http://schemas.openxmlformats.org/drawingml/2006/main" noChangeAspect="1"/>
             </wp:cNvGraphicFramePr>
@@ -83,6 +36,53 @@
                   <pic:spPr>
                     <a:xfrm>
                       <a:off x="0" y="0"/>
+                      <a:ext cx="3956729" cy="3088670"/>
+                    </a:xfrm>
+                    <a:prstGeom prst="rect">
+                      <a:avLst/>
+                    </a:prstGeom>
+                  </pic:spPr>
+                </pic:pic>
+              </a:graphicData>
+            </a:graphic>
+          </wp:inline>
+        </w:drawing>
+      </w:r>
+    </w:p>
+    <w:p>
+      <w:r>
+        <w:t xml:space="preserve">7. </w:t>
+      </w:r>
+    </w:p>
+    <w:p>
+      <w:r>
+        <w:rPr>
+          <w:noProof/>
+        </w:rPr>
+        <w:drawing>
+          <wp:inline distT="0" distB="0" distL="0" distR="0" wp14:anchorId="3DF9F378" wp14:editId="625F4FA0">
+            <wp:extent cx="2993366" cy="3273410"/>
+            <wp:effectExtent l="0" t="0" r="0" b="3810"/>
+            <wp:docPr id="2" name="Picture 2"/>
+            <wp:cNvGraphicFramePr>
+              <a:graphicFrameLocks xmlns:a="http://schemas.openxmlformats.org/drawingml/2006/main" noChangeAspect="1"/>
+            </wp:cNvGraphicFramePr>
+            <a:graphic xmlns:a="http://schemas.openxmlformats.org/drawingml/2006/main">
+              <a:graphicData uri="http://schemas.openxmlformats.org/drawingml/2006/picture">
+                <pic:pic xmlns:pic="http://schemas.openxmlformats.org/drawingml/2006/picture">
+                  <pic:nvPicPr>
+                    <pic:cNvPr id="1" name=""/>
+                    <pic:cNvPicPr/>
+                  </pic:nvPicPr>
+                  <pic:blipFill>
+                    <a:blip r:embed="rId6"/>
+                    <a:stretch>
+                      <a:fillRect/>
+                    </a:stretch>
+                  </pic:blipFill>
+                  <pic:spPr>
+                    <a:xfrm>
+                      <a:off x="0" y="0"/>
                       <a:ext cx="3022893" cy="3305699"/>
                     </a:xfrm>
                     <a:prstGeom prst="rect">
@@ -364,6 +364,12 @@
                 <w:rFonts w:ascii="Times New Roman" w:hAnsi="Times New Roman" w:cs="Times New Roman"/>
               </w:rPr>
             </w:pPr>
+            <w:r>
+              <w:rPr>
+                <w:rFonts w:ascii="Times New Roman" w:hAnsi="Times New Roman" w:cs="Times New Roman"/>
+              </w:rPr>
+              <w:t>-</w:t>
+            </w:r>
           </w:p>
         </w:tc>
         <w:tc>
@@ -378,6 +384,12 @@
                 <w:rFonts w:ascii="Times New Roman" w:hAnsi="Times New Roman" w:cs="Times New Roman"/>
               </w:rPr>
             </w:pPr>
+            <w:r>
+              <w:rPr>
+                <w:rFonts w:ascii="Times New Roman" w:hAnsi="Times New Roman" w:cs="Times New Roman"/>
+              </w:rPr>
+              <w:t>-</w:t>
+            </w:r>
           </w:p>
         </w:tc>
         <w:tc>
@@ -392,6 +404,12 @@
                 <w:rFonts w:ascii="Times New Roman" w:hAnsi="Times New Roman" w:cs="Times New Roman"/>
               </w:rPr>
             </w:pPr>
+            <w:r>
+              <w:rPr>
+                <w:rFonts w:ascii="Times New Roman" w:hAnsi="Times New Roman" w:cs="Times New Roman"/>
+              </w:rPr>
+              <w:t>-</w:t>
+            </w:r>
           </w:p>
         </w:tc>
       </w:tr>
@@ -452,6 +470,12 @@
                 <w:rFonts w:ascii="Times New Roman" w:hAnsi="Times New Roman" w:cs="Times New Roman"/>
               </w:rPr>
             </w:pPr>
+            <w:r>
+              <w:rPr>
+                <w:rFonts w:ascii="Times New Roman" w:hAnsi="Times New Roman" w:cs="Times New Roman"/>
+              </w:rPr>
+              <w:t>-</w:t>
+            </w:r>
           </w:p>
         </w:tc>
         <w:tc>
@@ -466,6 +490,12 @@
                 <w:rFonts w:ascii="Times New Roman" w:hAnsi="Times New Roman" w:cs="Times New Roman"/>
               </w:rPr>
             </w:pPr>
+            <w:r>
+              <w:rPr>
+                <w:rFonts w:ascii="Times New Roman" w:hAnsi="Times New Roman" w:cs="Times New Roman"/>
+              </w:rPr>
+              <w:t>-</w:t>
+            </w:r>
           </w:p>
         </w:tc>
         <w:tc>
@@ -480,6 +510,12 @@
                 <w:rFonts w:ascii="Times New Roman" w:hAnsi="Times New Roman" w:cs="Times New Roman"/>
               </w:rPr>
             </w:pPr>
+            <w:r>
+              <w:rPr>
+                <w:rFonts w:ascii="Times New Roman" w:hAnsi="Times New Roman" w:cs="Times New Roman"/>
+              </w:rPr>
+              <w:t>-</w:t>
+            </w:r>
           </w:p>
         </w:tc>
       </w:tr>
@@ -516,6 +552,12 @@
                 <w:rFonts w:ascii="Times New Roman" w:hAnsi="Times New Roman" w:cs="Times New Roman"/>
               </w:rPr>
             </w:pPr>
+            <w:r>
+              <w:rPr>
+                <w:rFonts w:ascii="Times New Roman" w:hAnsi="Times New Roman" w:cs="Times New Roman"/>
+              </w:rPr>
+              <w:t>-</w:t>
+            </w:r>
           </w:p>
         </w:tc>
         <w:tc>
@@ -550,6 +592,12 @@
                 <w:rFonts w:ascii="Times New Roman" w:hAnsi="Times New Roman" w:cs="Times New Roman"/>
               </w:rPr>
             </w:pPr>
+            <w:r>
+              <w:rPr>
+                <w:rFonts w:ascii="Times New Roman" w:hAnsi="Times New Roman" w:cs="Times New Roman"/>
+              </w:rPr>
+              <w:t>-</w:t>
+            </w:r>
           </w:p>
         </w:tc>
         <w:tc>
@@ -564,6 +612,12 @@
                 <w:rFonts w:ascii="Times New Roman" w:hAnsi="Times New Roman" w:cs="Times New Roman"/>
               </w:rPr>
             </w:pPr>
+            <w:r>
+              <w:rPr>
+                <w:rFonts w:ascii="Times New Roman" w:hAnsi="Times New Roman" w:cs="Times New Roman"/>
+              </w:rPr>
+              <w:t>-</w:t>
+            </w:r>
           </w:p>
         </w:tc>
       </w:tr>
@@ -600,6 +654,12 @@
                 <w:rFonts w:ascii="Times New Roman" w:hAnsi="Times New Roman" w:cs="Times New Roman"/>
               </w:rPr>
             </w:pPr>
+            <w:r>
+              <w:rPr>
+                <w:rFonts w:ascii="Times New Roman" w:hAnsi="Times New Roman" w:cs="Times New Roman"/>
+              </w:rPr>
+              <w:t>-</w:t>
+            </w:r>
           </w:p>
         </w:tc>
         <w:tc>
@@ -614,6 +674,12 @@
                 <w:rFonts w:ascii="Times New Roman" w:hAnsi="Times New Roman" w:cs="Times New Roman"/>
               </w:rPr>
             </w:pPr>
+            <w:r>
+              <w:rPr>
+                <w:rFonts w:ascii="Times New Roman" w:hAnsi="Times New Roman" w:cs="Times New Roman"/>
+              </w:rPr>
+              <w:t>-</w:t>
+            </w:r>
           </w:p>
         </w:tc>
         <w:tc>
@@ -648,6 +714,12 @@
                 <w:rFonts w:ascii="Times New Roman" w:hAnsi="Times New Roman" w:cs="Times New Roman"/>
               </w:rPr>
             </w:pPr>
+            <w:r>
+              <w:rPr>
+                <w:rFonts w:ascii="Times New Roman" w:hAnsi="Times New Roman" w:cs="Times New Roman"/>
+              </w:rPr>
+              <w:t>-</w:t>
+            </w:r>
           </w:p>
         </w:tc>
       </w:tr>
@@ -686,6 +758,12 @@
                 <w:rFonts w:ascii="Times New Roman" w:hAnsi="Times New Roman" w:cs="Times New Roman"/>
               </w:rPr>
             </w:pPr>
+            <w:r>
+              <w:rPr>
+                <w:rFonts w:ascii="Times New Roman" w:hAnsi="Times New Roman" w:cs="Times New Roman"/>
+              </w:rPr>
+              <w:t>-</w:t>
+            </w:r>
           </w:p>
         </w:tc>
         <w:tc>
@@ -700,6 +778,12 @@
                 <w:rFonts w:ascii="Times New Roman" w:hAnsi="Times New Roman" w:cs="Times New Roman"/>
               </w:rPr>
             </w:pPr>
+            <w:r>
+              <w:rPr>
+                <w:rFonts w:ascii="Times New Roman" w:hAnsi="Times New Roman" w:cs="Times New Roman"/>
+              </w:rPr>
+              <w:t>-</w:t>
+            </w:r>
           </w:p>
         </w:tc>
         <w:tc>
@@ -714,6 +798,12 @@
                 <w:rFonts w:ascii="Times New Roman" w:hAnsi="Times New Roman" w:cs="Times New Roman"/>
               </w:rPr>
             </w:pPr>
+            <w:r>
+              <w:rPr>
+                <w:rFonts w:ascii="Times New Roman" w:hAnsi="Times New Roman" w:cs="Times New Roman"/>
+              </w:rPr>
+              <w:t>-</w:t>
+            </w:r>
           </w:p>
         </w:tc>
         <w:tc>
@@ -742,8 +832,299 @@
     </w:tbl>
     <w:p/>
     <w:p>
+      <w:pPr>
+        <w:rPr>
+          <w:lang w:val="en-US"/>
+        </w:rPr>
+      </w:pPr>
+      <w:r>
+        <w:rPr>
+          <w:u w:val="single"/>
+          <w:lang w:val="en-US"/>
+        </w:rPr>
+        <w:t>All the test cases (sorted by events):</w:t>
+      </w:r>
+      <w:r>
+        <w:rPr>
+          <w:u w:val="single"/>
+          <w:lang w:val="en-US"/>
+        </w:rPr>
+        <w:br/>
+      </w:r>
+      <w:r>
+        <w:rPr>
+          <w:lang w:val="en-US"/>
+        </w:rPr>
+        <w:t>- Start button has been pressed and the GUI has been launched</w:t>
+      </w:r>
+      <w:r>
+        <w:rPr>
+          <w:lang w:val="en-US"/>
+        </w:rPr>
+        <w:br/>
+        <w:t>- Start button has been pressed and the ga</w:t>
+      </w:r>
+      <w:r>
+        <w:rPr>
+          <w:lang w:val="en-US"/>
+        </w:rPr>
+        <w:t>me has started.</w:t>
+      </w:r>
+      <w:r>
+        <w:rPr>
+          <w:lang w:val="en-US"/>
+        </w:rPr>
+        <w:br/>
+        <w:t>- Start button has been pressed and the player has won.</w:t>
+      </w:r>
+      <w:r>
+        <w:rPr>
+          <w:lang w:val="en-US"/>
+        </w:rPr>
+        <w:br/>
+        <w:t>- Start button has been pressed and the player has lost.</w:t>
+      </w:r>
+      <w:r>
+        <w:rPr>
+          <w:lang w:val="en-US"/>
+        </w:rPr>
+        <w:br/>
+        <w:t>- Start button has been pressed and the game has been suspended.</w:t>
+      </w:r>
+      <w:r>
+        <w:rPr>
+          <w:lang w:val="en-US"/>
+        </w:rPr>
+        <w:br/>
+      </w:r>
+      <w:r>
+        <w:rPr>
+          <w:lang w:val="en-US"/>
+        </w:rPr>
+        <w:br/>
+      </w:r>
+      <w:r>
+        <w:rPr>
+          <w:lang w:val="en-US"/>
+        </w:rPr>
+        <w:t xml:space="preserve">- </w:t>
+      </w:r>
+      <w:r>
+        <w:rPr>
+          <w:lang w:val="en-US"/>
+        </w:rPr>
+        <w:t>Stop</w:t>
+      </w:r>
+      <w:r>
+        <w:rPr>
+          <w:lang w:val="en-US"/>
+        </w:rPr>
+        <w:t xml:space="preserve"> button has been pressed and the GUI has been launched</w:t>
+      </w:r>
+      <w:r>
+        <w:rPr>
+          <w:lang w:val="en-US"/>
+        </w:rPr>
+        <w:br/>
+        <w:t>- S</w:t>
+      </w:r>
+      <w:r>
+        <w:rPr>
+          <w:lang w:val="en-US"/>
+        </w:rPr>
+        <w:t>top</w:t>
+      </w:r>
+      <w:r>
+        <w:rPr>
+          <w:lang w:val="en-US"/>
+        </w:rPr>
+        <w:t xml:space="preserve"> button has been pressed and the game has started.</w:t>
+      </w:r>
+      <w:r>
+        <w:rPr>
+          <w:lang w:val="en-US"/>
+        </w:rPr>
+        <w:br/>
+        <w:t>- St</w:t>
+      </w:r>
+      <w:r>
+        <w:rPr>
+          <w:lang w:val="en-US"/>
+        </w:rPr>
+        <w:t>op</w:t>
+      </w:r>
+      <w:r>
+        <w:rPr>
+          <w:lang w:val="en-US"/>
+        </w:rPr>
+        <w:t xml:space="preserve"> button has been pressed and the player has won.</w:t>
+      </w:r>
+      <w:r>
+        <w:rPr>
+          <w:lang w:val="en-US"/>
+        </w:rPr>
+        <w:br/>
+        <w:t>- St</w:t>
+      </w:r>
+      <w:r>
+        <w:rPr>
+          <w:lang w:val="en-US"/>
+        </w:rPr>
+        <w:t>op</w:t>
+      </w:r>
+      <w:r>
+        <w:rPr>
+          <w:lang w:val="en-US"/>
+        </w:rPr>
+        <w:t xml:space="preserve"> button has been pressed and the player has lost.</w:t>
+      </w:r>
+      <w:r>
+        <w:rPr>
+          <w:lang w:val="en-US"/>
+        </w:rPr>
+        <w:br/>
+        <w:t>- St</w:t>
+      </w:r>
+      <w:r>
+        <w:rPr>
+          <w:lang w:val="en-US"/>
+        </w:rPr>
+        <w:t>op</w:t>
+      </w:r>
+      <w:r>
+        <w:rPr>
+          <w:lang w:val="en-US"/>
+        </w:rPr>
+        <w:t xml:space="preserve"> button has been pressed and the game has been suspended.</w:t>
+      </w:r>
+    </w:p>
+    <w:p>
+      <w:pPr>
+        <w:rPr>
+          <w:lang w:val="en-US"/>
+        </w:rPr>
+      </w:pPr>
+      <w:r>
+        <w:rPr>
+          <w:lang w:val="en-US"/>
+        </w:rPr>
+        <w:t xml:space="preserve">- </w:t>
+      </w:r>
+      <w:r>
+        <w:rPr>
+          <w:lang w:val="en-US"/>
+        </w:rPr>
+        <w:t>Last pellet has been consumed</w:t>
+      </w:r>
+      <w:r>
+        <w:rPr>
+          <w:lang w:val="en-US"/>
+        </w:rPr>
+        <w:t xml:space="preserve"> and the GUI has been launched</w:t>
+      </w:r>
+      <w:r>
+        <w:rPr>
+          <w:lang w:val="en-US"/>
+        </w:rPr>
+        <w:br/>
+        <w:t>- Last pellet has been consumed and the game has started.</w:t>
+      </w:r>
+      <w:r>
+        <w:rPr>
+          <w:lang w:val="en-US"/>
+        </w:rPr>
+        <w:br/>
+        <w:t>- Last pellet has been consumed and the player has won.</w:t>
+      </w:r>
+      <w:r>
+        <w:rPr>
+          <w:lang w:val="en-US"/>
+        </w:rPr>
+        <w:br/>
+        <w:t>- Last pellet has been consumed and the player has lost.</w:t>
+      </w:r>
+      <w:r>
+        <w:rPr>
+          <w:lang w:val="en-US"/>
+        </w:rPr>
+        <w:br/>
+        <w:t>- Last pellet has been consumed and the game has been suspended.</w:t>
+      </w:r>
+    </w:p>
+    <w:p>
+      <w:pPr>
+        <w:rPr>
+          <w:lang w:val="en-US"/>
+        </w:rPr>
+      </w:pPr>
+      <w:r>
+        <w:rPr>
+          <w:lang w:val="en-US"/>
+        </w:rPr>
+        <w:t xml:space="preserve">- </w:t>
+      </w:r>
+      <w:r>
+        <w:rPr>
+          <w:lang w:val="en-US"/>
+        </w:rPr>
+        <w:t>Ghost has eaten Pacman</w:t>
+      </w:r>
+      <w:r>
+        <w:rPr>
+          <w:lang w:val="en-US"/>
+        </w:rPr>
+        <w:t xml:space="preserve"> and the GUI has been launched</w:t>
+      </w:r>
+      <w:r>
+        <w:rPr>
+          <w:lang w:val="en-US"/>
+        </w:rPr>
+        <w:br/>
+        <w:t>- Ghost has eaten Pacman and the game has started.</w:t>
+      </w:r>
+      <w:r>
+        <w:rPr>
+          <w:lang w:val="en-US"/>
+        </w:rPr>
+        <w:br/>
+        <w:t>- Ghost has eaten Pacman and the player has won.</w:t>
+      </w:r>
+      <w:r>
+        <w:rPr>
+          <w:lang w:val="en-US"/>
+        </w:rPr>
+        <w:br/>
+        <w:t>- Ghost has eaten Pacman and the player has lost.</w:t>
+      </w:r>
+      <w:r>
+        <w:rPr>
+          <w:lang w:val="en-US"/>
+        </w:rPr>
+        <w:br/>
+        <w:t xml:space="preserve">- Ghost has eaten Pacman </w:t>
+      </w:r>
       <w:bookmarkStart w:id="0" w:name="_GoBack"/>
       <w:bookmarkEnd w:id="0"/>
+      <w:r>
+        <w:rPr>
+          <w:lang w:val="en-US"/>
+        </w:rPr>
+        <w:t>and the game has been suspended.</w:t>
+      </w:r>
+    </w:p>
+    <w:p>
+      <w:pPr>
+        <w:rPr>
+          <w:lang w:val="en-US"/>
+        </w:rPr>
+      </w:pPr>
+    </w:p>
+    <w:p>
+      <w:pPr>
+        <w:rPr>
+          <w:lang w:val="en-US"/>
+        </w:rPr>
+      </w:pPr>
     </w:p>
     <w:sectPr>
       <w:pgSz w:w="11906" w:h="16838"/>
@@ -753,6 +1134,359 @@
     </w:sectPr>
   </w:body>
 </w:document>
+</file>
+
+<file path=word/numbering.xml><?xml version="1.0" encoding="utf-8"?>
+<w:numbering xmlns:wpc="http://schemas.microsoft.com/office/word/2010/wordprocessingCanvas" xmlns:cx="http://schemas.microsoft.com/office/drawing/2014/chartex" xmlns:cx1="http://schemas.microsoft.com/office/drawing/2015/9/8/chartex" xmlns:cx2="http://schemas.microsoft.com/office/drawing/2015/10/21/chartex" xmlns:cx3="http://schemas.microsoft.com/office/drawing/2016/5/9/chartex" xmlns:cx4="http://schemas.microsoft.com/office/drawing/2016/5/10/chartex" xmlns:cx5="http://schemas.microsoft.com/office/drawing/2016/5/11/chartex" xmlns:cx6="http://schemas.microsoft.com/office/drawing/2016/5/12/chartex" xmlns:cx7="http://schemas.microsoft.com/office/drawing/2016/5/13/chartex" xmlns:cx8="http://schemas.microsoft.com/office/drawing/2016/5/14/chartex" xmlns:mc="http://schemas.openxmlformats.org/markup-compatibility/2006" xmlns:aink="http://schemas.microsoft.com/office/drawing/2016/ink" xmlns:am3d="http://schemas.microsoft.com/office/drawing/2017/model3d" xmlns:o="urn:schemas-microsoft-com:office:office" xmlns:r="http://schemas.openxmlformats.org/officeDocument/2006/relationships" xmlns:m="http://schemas.openxmlformats.org/officeDocument/2006/math" xmlns:v="urn:schemas-microsoft-com:vml" xmlns:wp14="http://schemas.microsoft.com/office/word/2010/wordprocessingDrawing" xmlns:wp="http://schemas.openxmlformats.org/drawingml/2006/wordprocessingDrawing" xmlns:w10="urn:schemas-microsoft-com:office:word" xmlns:w="http://schemas.openxmlformats.org/wordprocessingml/2006/main" xmlns:w14="http://schemas.microsoft.com/office/word/2010/wordml" xmlns:w15="http://schemas.microsoft.com/office/word/2012/wordml" xmlns:w16cid="http://schemas.microsoft.com/office/word/2016/wordml/cid" xmlns:w16se="http://schemas.microsoft.com/office/word/2015/wordml/symex" xmlns:wpg="http://schemas.microsoft.com/office/word/2010/wordprocessingGroup" xmlns:wpi="http://schemas.microsoft.com/office/word/2010/wordprocessingInk" xmlns:wne="http://schemas.microsoft.com/office/word/2006/wordml" xmlns:wps="http://schemas.microsoft.com/office/word/2010/wordprocessingShape" mc:Ignorable="w14 w15 w16se w16cid wp14">
+  <w:abstractNum w:abstractNumId="0" w15:restartNumberingAfterBreak="0">
+    <w:nsid w:val="08A30C0C"/>
+    <w:multiLevelType w:val="hybridMultilevel"/>
+    <w:tmpl w:val="BA888402"/>
+    <w:lvl w:ilvl="0" w:tplc="ABA8C22C">
+      <w:start w:val="7"/>
+      <w:numFmt w:val="bullet"/>
+      <w:lvlText w:val="-"/>
+      <w:lvlJc w:val="left"/>
+      <w:pPr>
+        <w:ind w:left="720" w:hanging="360"/>
+      </w:pPr>
+      <w:rPr>
+        <w:rFonts w:ascii="Calibri" w:eastAsiaTheme="minorHAnsi" w:hAnsi="Calibri" w:cs="Calibri" w:hint="default"/>
+      </w:rPr>
+    </w:lvl>
+    <w:lvl w:ilvl="1" w:tplc="04130003" w:tentative="1">
+      <w:start w:val="1"/>
+      <w:numFmt w:val="bullet"/>
+      <w:lvlText w:val="o"/>
+      <w:lvlJc w:val="left"/>
+      <w:pPr>
+        <w:ind w:left="1440" w:hanging="360"/>
+      </w:pPr>
+      <w:rPr>
+        <w:rFonts w:ascii="Courier New" w:hAnsi="Courier New" w:cs="Courier New" w:hint="default"/>
+      </w:rPr>
+    </w:lvl>
+    <w:lvl w:ilvl="2" w:tplc="04130005" w:tentative="1">
+      <w:start w:val="1"/>
+      <w:numFmt w:val="bullet"/>
+      <w:lvlText w:val=""/>
+      <w:lvlJc w:val="left"/>
+      <w:pPr>
+        <w:ind w:left="2160" w:hanging="360"/>
+      </w:pPr>
+      <w:rPr>
+        <w:rFonts w:ascii="Wingdings" w:hAnsi="Wingdings" w:hint="default"/>
+      </w:rPr>
+    </w:lvl>
+    <w:lvl w:ilvl="3" w:tplc="04130001" w:tentative="1">
+      <w:start w:val="1"/>
+      <w:numFmt w:val="bullet"/>
+      <w:lvlText w:val=""/>
+      <w:lvlJc w:val="left"/>
+      <w:pPr>
+        <w:ind w:left="2880" w:hanging="360"/>
+      </w:pPr>
+      <w:rPr>
+        <w:rFonts w:ascii="Symbol" w:hAnsi="Symbol" w:hint="default"/>
+      </w:rPr>
+    </w:lvl>
+    <w:lvl w:ilvl="4" w:tplc="04130003" w:tentative="1">
+      <w:start w:val="1"/>
+      <w:numFmt w:val="bullet"/>
+      <w:lvlText w:val="o"/>
+      <w:lvlJc w:val="left"/>
+      <w:pPr>
+        <w:ind w:left="3600" w:hanging="360"/>
+      </w:pPr>
+      <w:rPr>
+        <w:rFonts w:ascii="Courier New" w:hAnsi="Courier New" w:cs="Courier New" w:hint="default"/>
+      </w:rPr>
+    </w:lvl>
+    <w:lvl w:ilvl="5" w:tplc="04130005" w:tentative="1">
+      <w:start w:val="1"/>
+      <w:numFmt w:val="bullet"/>
+      <w:lvlText w:val=""/>
+      <w:lvlJc w:val="left"/>
+      <w:pPr>
+        <w:ind w:left="4320" w:hanging="360"/>
+      </w:pPr>
+      <w:rPr>
+        <w:rFonts w:ascii="Wingdings" w:hAnsi="Wingdings" w:hint="default"/>
+      </w:rPr>
+    </w:lvl>
+    <w:lvl w:ilvl="6" w:tplc="04130001" w:tentative="1">
+      <w:start w:val="1"/>
+      <w:numFmt w:val="bullet"/>
+      <w:lvlText w:val=""/>
+      <w:lvlJc w:val="left"/>
+      <w:pPr>
+        <w:ind w:left="5040" w:hanging="360"/>
+      </w:pPr>
+      <w:rPr>
+        <w:rFonts w:ascii="Symbol" w:hAnsi="Symbol" w:hint="default"/>
+      </w:rPr>
+    </w:lvl>
+    <w:lvl w:ilvl="7" w:tplc="04130003" w:tentative="1">
+      <w:start w:val="1"/>
+      <w:numFmt w:val="bullet"/>
+      <w:lvlText w:val="o"/>
+      <w:lvlJc w:val="left"/>
+      <w:pPr>
+        <w:ind w:left="5760" w:hanging="360"/>
+      </w:pPr>
+      <w:rPr>
+        <w:rFonts w:ascii="Courier New" w:hAnsi="Courier New" w:cs="Courier New" w:hint="default"/>
+      </w:rPr>
+    </w:lvl>
+    <w:lvl w:ilvl="8" w:tplc="04130005" w:tentative="1">
+      <w:start w:val="1"/>
+      <w:numFmt w:val="bullet"/>
+      <w:lvlText w:val=""/>
+      <w:lvlJc w:val="left"/>
+      <w:pPr>
+        <w:ind w:left="6480" w:hanging="360"/>
+      </w:pPr>
+      <w:rPr>
+        <w:rFonts w:ascii="Wingdings" w:hAnsi="Wingdings" w:hint="default"/>
+      </w:rPr>
+    </w:lvl>
+  </w:abstractNum>
+  <w:abstractNum w:abstractNumId="1" w15:restartNumberingAfterBreak="0">
+    <w:nsid w:val="29502786"/>
+    <w:multiLevelType w:val="hybridMultilevel"/>
+    <w:tmpl w:val="A5CE593C"/>
+    <w:lvl w:ilvl="0" w:tplc="B9BCF682">
+      <w:start w:val="7"/>
+      <w:numFmt w:val="bullet"/>
+      <w:lvlText w:val="-"/>
+      <w:lvlJc w:val="left"/>
+      <w:pPr>
+        <w:ind w:left="720" w:hanging="360"/>
+      </w:pPr>
+      <w:rPr>
+        <w:rFonts w:ascii="Calibri" w:eastAsiaTheme="minorHAnsi" w:hAnsi="Calibri" w:cs="Calibri" w:hint="default"/>
+      </w:rPr>
+    </w:lvl>
+    <w:lvl w:ilvl="1" w:tplc="04130003" w:tentative="1">
+      <w:start w:val="1"/>
+      <w:numFmt w:val="bullet"/>
+      <w:lvlText w:val="o"/>
+      <w:lvlJc w:val="left"/>
+      <w:pPr>
+        <w:ind w:left="1440" w:hanging="360"/>
+      </w:pPr>
+      <w:rPr>
+        <w:rFonts w:ascii="Courier New" w:hAnsi="Courier New" w:cs="Courier New" w:hint="default"/>
+      </w:rPr>
+    </w:lvl>
+    <w:lvl w:ilvl="2" w:tplc="04130005" w:tentative="1">
+      <w:start w:val="1"/>
+      <w:numFmt w:val="bullet"/>
+      <w:lvlText w:val=""/>
+      <w:lvlJc w:val="left"/>
+      <w:pPr>
+        <w:ind w:left="2160" w:hanging="360"/>
+      </w:pPr>
+      <w:rPr>
+        <w:rFonts w:ascii="Wingdings" w:hAnsi="Wingdings" w:hint="default"/>
+      </w:rPr>
+    </w:lvl>
+    <w:lvl w:ilvl="3" w:tplc="04130001" w:tentative="1">
+      <w:start w:val="1"/>
+      <w:numFmt w:val="bullet"/>
+      <w:lvlText w:val=""/>
+      <w:lvlJc w:val="left"/>
+      <w:pPr>
+        <w:ind w:left="2880" w:hanging="360"/>
+      </w:pPr>
+      <w:rPr>
+        <w:rFonts w:ascii="Symbol" w:hAnsi="Symbol" w:hint="default"/>
+      </w:rPr>
+    </w:lvl>
+    <w:lvl w:ilvl="4" w:tplc="04130003" w:tentative="1">
+      <w:start w:val="1"/>
+      <w:numFmt w:val="bullet"/>
+      <w:lvlText w:val="o"/>
+      <w:lvlJc w:val="left"/>
+      <w:pPr>
+        <w:ind w:left="3600" w:hanging="360"/>
+      </w:pPr>
+      <w:rPr>
+        <w:rFonts w:ascii="Courier New" w:hAnsi="Courier New" w:cs="Courier New" w:hint="default"/>
+      </w:rPr>
+    </w:lvl>
+    <w:lvl w:ilvl="5" w:tplc="04130005" w:tentative="1">
+      <w:start w:val="1"/>
+      <w:numFmt w:val="bullet"/>
+      <w:lvlText w:val=""/>
+      <w:lvlJc w:val="left"/>
+      <w:pPr>
+        <w:ind w:left="4320" w:hanging="360"/>
+      </w:pPr>
+      <w:rPr>
+        <w:rFonts w:ascii="Wingdings" w:hAnsi="Wingdings" w:hint="default"/>
+      </w:rPr>
+    </w:lvl>
+    <w:lvl w:ilvl="6" w:tplc="04130001" w:tentative="1">
+      <w:start w:val="1"/>
+      <w:numFmt w:val="bullet"/>
+      <w:lvlText w:val=""/>
+      <w:lvlJc w:val="left"/>
+      <w:pPr>
+        <w:ind w:left="5040" w:hanging="360"/>
+      </w:pPr>
+      <w:rPr>
+        <w:rFonts w:ascii="Symbol" w:hAnsi="Symbol" w:hint="default"/>
+      </w:rPr>
+    </w:lvl>
+    <w:lvl w:ilvl="7" w:tplc="04130003" w:tentative="1">
+      <w:start w:val="1"/>
+      <w:numFmt w:val="bullet"/>
+      <w:lvlText w:val="o"/>
+      <w:lvlJc w:val="left"/>
+      <w:pPr>
+        <w:ind w:left="5760" w:hanging="360"/>
+      </w:pPr>
+      <w:rPr>
+        <w:rFonts w:ascii="Courier New" w:hAnsi="Courier New" w:cs="Courier New" w:hint="default"/>
+      </w:rPr>
+    </w:lvl>
+    <w:lvl w:ilvl="8" w:tplc="04130005" w:tentative="1">
+      <w:start w:val="1"/>
+      <w:numFmt w:val="bullet"/>
+      <w:lvlText w:val=""/>
+      <w:lvlJc w:val="left"/>
+      <w:pPr>
+        <w:ind w:left="6480" w:hanging="360"/>
+      </w:pPr>
+      <w:rPr>
+        <w:rFonts w:ascii="Wingdings" w:hAnsi="Wingdings" w:hint="default"/>
+      </w:rPr>
+    </w:lvl>
+  </w:abstractNum>
+  <w:abstractNum w:abstractNumId="2" w15:restartNumberingAfterBreak="0">
+    <w:nsid w:val="73E57697"/>
+    <w:multiLevelType w:val="hybridMultilevel"/>
+    <w:tmpl w:val="052838CA"/>
+    <w:lvl w:ilvl="0" w:tplc="406E173E">
+      <w:start w:val="7"/>
+      <w:numFmt w:val="bullet"/>
+      <w:lvlText w:val="-"/>
+      <w:lvlJc w:val="left"/>
+      <w:pPr>
+        <w:ind w:left="720" w:hanging="360"/>
+      </w:pPr>
+      <w:rPr>
+        <w:rFonts w:ascii="Calibri" w:eastAsiaTheme="minorHAnsi" w:hAnsi="Calibri" w:cs="Calibri" w:hint="default"/>
+      </w:rPr>
+    </w:lvl>
+    <w:lvl w:ilvl="1" w:tplc="04130003" w:tentative="1">
+      <w:start w:val="1"/>
+      <w:numFmt w:val="bullet"/>
+      <w:lvlText w:val="o"/>
+      <w:lvlJc w:val="left"/>
+      <w:pPr>
+        <w:ind w:left="1440" w:hanging="360"/>
+      </w:pPr>
+      <w:rPr>
+        <w:rFonts w:ascii="Courier New" w:hAnsi="Courier New" w:cs="Courier New" w:hint="default"/>
+      </w:rPr>
+    </w:lvl>
+    <w:lvl w:ilvl="2" w:tplc="04130005" w:tentative="1">
+      <w:start w:val="1"/>
+      <w:numFmt w:val="bullet"/>
+      <w:lvlText w:val=""/>
+      <w:lvlJc w:val="left"/>
+      <w:pPr>
+        <w:ind w:left="2160" w:hanging="360"/>
+      </w:pPr>
+      <w:rPr>
+        <w:rFonts w:ascii="Wingdings" w:hAnsi="Wingdings" w:hint="default"/>
+      </w:rPr>
+    </w:lvl>
+    <w:lvl w:ilvl="3" w:tplc="04130001" w:tentative="1">
+      <w:start w:val="1"/>
+      <w:numFmt w:val="bullet"/>
+      <w:lvlText w:val=""/>
+      <w:lvlJc w:val="left"/>
+      <w:pPr>
+        <w:ind w:left="2880" w:hanging="360"/>
+      </w:pPr>
+      <w:rPr>
+        <w:rFonts w:ascii="Symbol" w:hAnsi="Symbol" w:hint="default"/>
+      </w:rPr>
+    </w:lvl>
+    <w:lvl w:ilvl="4" w:tplc="04130003" w:tentative="1">
+      <w:start w:val="1"/>
+      <w:numFmt w:val="bullet"/>
+      <w:lvlText w:val="o"/>
+      <w:lvlJc w:val="left"/>
+      <w:pPr>
+        <w:ind w:left="3600" w:hanging="360"/>
+      </w:pPr>
+      <w:rPr>
+        <w:rFonts w:ascii="Courier New" w:hAnsi="Courier New" w:cs="Courier New" w:hint="default"/>
+      </w:rPr>
+    </w:lvl>
+    <w:lvl w:ilvl="5" w:tplc="04130005" w:tentative="1">
+      <w:start w:val="1"/>
+      <w:numFmt w:val="bullet"/>
+      <w:lvlText w:val=""/>
+      <w:lvlJc w:val="left"/>
+      <w:pPr>
+        <w:ind w:left="4320" w:hanging="360"/>
+      </w:pPr>
+      <w:rPr>
+        <w:rFonts w:ascii="Wingdings" w:hAnsi="Wingdings" w:hint="default"/>
+      </w:rPr>
+    </w:lvl>
+    <w:lvl w:ilvl="6" w:tplc="04130001" w:tentative="1">
+      <w:start w:val="1"/>
+      <w:numFmt w:val="bullet"/>
+      <w:lvlText w:val=""/>
+      <w:lvlJc w:val="left"/>
+      <w:pPr>
+        <w:ind w:left="5040" w:hanging="360"/>
+      </w:pPr>
+      <w:rPr>
+        <w:rFonts w:ascii="Symbol" w:hAnsi="Symbol" w:hint="default"/>
+      </w:rPr>
+    </w:lvl>
+    <w:lvl w:ilvl="7" w:tplc="04130003" w:tentative="1">
+      <w:start w:val="1"/>
+      <w:numFmt w:val="bullet"/>
+      <w:lvlText w:val="o"/>
+      <w:lvlJc w:val="left"/>
+      <w:pPr>
+        <w:ind w:left="5760" w:hanging="360"/>
+      </w:pPr>
+      <w:rPr>
+        <w:rFonts w:ascii="Courier New" w:hAnsi="Courier New" w:cs="Courier New" w:hint="default"/>
+      </w:rPr>
+    </w:lvl>
+    <w:lvl w:ilvl="8" w:tplc="04130005" w:tentative="1">
+      <w:start w:val="1"/>
+      <w:numFmt w:val="bullet"/>
+      <w:lvlText w:val=""/>
+      <w:lvlJc w:val="left"/>
+      <w:pPr>
+        <w:ind w:left="6480" w:hanging="360"/>
+      </w:pPr>
+      <w:rPr>
+        <w:rFonts w:ascii="Wingdings" w:hAnsi="Wingdings" w:hint="default"/>
+      </w:rPr>
+    </w:lvl>
+  </w:abstractNum>
+  <w:num w:numId="1">
+    <w:abstractNumId w:val="2"/>
+  </w:num>
+  <w:num w:numId="2">
+    <w:abstractNumId w:val="0"/>
+  </w:num>
+  <w:num w:numId="3">
+    <w:abstractNumId w:val="1"/>
+  </w:num>
+</w:numbering>
 </file>
 
 <file path=word/styles.xml><?xml version="1.0" encoding="utf-8"?>
@@ -1199,6 +1933,17 @@
       </w:tblBorders>
     </w:tblPr>
   </w:style>
+  <w:style w:type="paragraph" w:styleId="ListParagraph">
+    <w:name w:val="List Paragraph"/>
+    <w:basedOn w:val="Normal"/>
+    <w:uiPriority w:val="34"/>
+    <w:qFormat/>
+    <w:rsid w:val="00C20C85"/>
+    <w:pPr>
+      <w:ind w:left="720"/>
+      <w:contextualSpacing/>
+    </w:pPr>
+  </w:style>
 </w:styles>
 </file>
 

</xml_diff>

<commit_message>
Created first few test cases and removed some redundant test cases.
</commit_message>
<xml_diff>
--- a/doc/Document files/Part_3_Report.docx
+++ b/doc/Document files/Part_3_Report.docx
@@ -846,19 +846,6 @@
       </w:r>
       <w:r>
         <w:rPr>
-          <w:u w:val="single"/>
-          <w:lang w:val="en-US"/>
-        </w:rPr>
-        <w:br/>
-      </w:r>
-      <w:r>
-        <w:rPr>
-          <w:lang w:val="en-US"/>
-        </w:rPr>
-        <w:t>- Start button has been pressed and the GUI has been launched</w:t>
-      </w:r>
-      <w:r>
-        <w:rPr>
           <w:lang w:val="en-US"/>
         </w:rPr>
         <w:br/>
@@ -907,95 +894,28 @@
         <w:rPr>
           <w:lang w:val="en-US"/>
         </w:rPr>
-        <w:t xml:space="preserve">- </w:t>
-      </w:r>
-      <w:r>
-        <w:rPr>
-          <w:lang w:val="en-US"/>
-        </w:rPr>
-        <w:t>Stop</w:t>
-      </w:r>
-      <w:r>
-        <w:rPr>
-          <w:lang w:val="en-US"/>
-        </w:rPr>
-        <w:t xml:space="preserve"> button has been pressed and the GUI has been launched</w:t>
+        <w:t>- Stop button has been pressed and the game has started.</w:t>
       </w:r>
       <w:r>
         <w:rPr>
           <w:lang w:val="en-US"/>
         </w:rPr>
         <w:br/>
-        <w:t>- S</w:t>
-      </w:r>
-      <w:r>
-        <w:rPr>
-          <w:lang w:val="en-US"/>
-        </w:rPr>
-        <w:t>top</w:t>
-      </w:r>
-      <w:r>
-        <w:rPr>
-          <w:lang w:val="en-US"/>
-        </w:rPr>
-        <w:t xml:space="preserve"> button has been pressed and the game has started.</w:t>
+        <w:t>- Stop button has been pressed and the player has won.</w:t>
       </w:r>
       <w:r>
         <w:rPr>
           <w:lang w:val="en-US"/>
         </w:rPr>
         <w:br/>
-        <w:t>- St</w:t>
-      </w:r>
-      <w:r>
-        <w:rPr>
-          <w:lang w:val="en-US"/>
-        </w:rPr>
-        <w:t>op</w:t>
-      </w:r>
-      <w:r>
-        <w:rPr>
-          <w:lang w:val="en-US"/>
-        </w:rPr>
-        <w:t xml:space="preserve"> button has been pressed and the player has won.</w:t>
+        <w:t>- Stop button has been pressed and the player has lost.</w:t>
       </w:r>
       <w:r>
         <w:rPr>
           <w:lang w:val="en-US"/>
         </w:rPr>
         <w:br/>
-        <w:t>- St</w:t>
-      </w:r>
-      <w:r>
-        <w:rPr>
-          <w:lang w:val="en-US"/>
-        </w:rPr>
-        <w:t>op</w:t>
-      </w:r>
-      <w:r>
-        <w:rPr>
-          <w:lang w:val="en-US"/>
-        </w:rPr>
-        <w:t xml:space="preserve"> button has been pressed and the player has lost.</w:t>
-      </w:r>
-      <w:r>
-        <w:rPr>
-          <w:lang w:val="en-US"/>
-        </w:rPr>
-        <w:br/>
-        <w:t>- St</w:t>
-      </w:r>
-      <w:r>
-        <w:rPr>
-          <w:lang w:val="en-US"/>
-        </w:rPr>
-        <w:t>op</w:t>
-      </w:r>
-      <w:r>
-        <w:rPr>
-          <w:lang w:val="en-US"/>
-        </w:rPr>
-        <w:t xml:space="preserve"> button has been pressed and the game has been suspended.</w:t>
+        <w:t>- Stop button has been pressed and the game has been suspended.</w:t>
       </w:r>
     </w:p>
     <w:p>
@@ -1008,24 +928,6 @@
         <w:rPr>
           <w:lang w:val="en-US"/>
         </w:rPr>
-        <w:t xml:space="preserve">- </w:t>
-      </w:r>
-      <w:r>
-        <w:rPr>
-          <w:lang w:val="en-US"/>
-        </w:rPr>
-        <w:t>Last pellet has been consumed</w:t>
-      </w:r>
-      <w:r>
-        <w:rPr>
-          <w:lang w:val="en-US"/>
-        </w:rPr>
-        <w:t xml:space="preserve"> and the GUI has been launched</w:t>
-      </w:r>
-      <w:r>
-        <w:rPr>
-          <w:lang w:val="en-US"/>
-        </w:rPr>
         <w:br/>
         <w:t>- Last pellet has been consumed and the game has started.</w:t>
       </w:r>
@@ -1057,24 +959,8 @@
           <w:lang w:val="en-US"/>
         </w:rPr>
       </w:pPr>
-      <w:r>
-        <w:rPr>
-          <w:lang w:val="en-US"/>
-        </w:rPr>
-        <w:t xml:space="preserve">- </w:t>
-      </w:r>
-      <w:r>
-        <w:rPr>
-          <w:lang w:val="en-US"/>
-        </w:rPr>
-        <w:t>Ghost has eaten Pacman</w:t>
-      </w:r>
-      <w:r>
-        <w:rPr>
-          <w:lang w:val="en-US"/>
-        </w:rPr>
-        <w:t xml:space="preserve"> and the GUI has been launched</w:t>
-      </w:r>
+      <w:bookmarkStart w:id="0" w:name="_GoBack"/>
+      <w:bookmarkEnd w:id="0"/>
       <w:r>
         <w:rPr>
           <w:lang w:val="en-US"/>
@@ -1101,15 +987,7 @@
           <w:lang w:val="en-US"/>
         </w:rPr>
         <w:br/>
-        <w:t xml:space="preserve">- Ghost has eaten Pacman </w:t>
-      </w:r>
-      <w:bookmarkStart w:id="0" w:name="_GoBack"/>
-      <w:bookmarkEnd w:id="0"/>
-      <w:r>
-        <w:rPr>
-          <w:lang w:val="en-US"/>
-        </w:rPr>
-        <w:t>and the game has been suspended.</w:t>
+        <w:t>- Ghost has eaten Pacman and the game has been suspended.</w:t>
       </w:r>
     </w:p>
     <w:p>

</xml_diff>

<commit_message>
created state diagram and transition tree for exercise 11
</commit_message>
<xml_diff>
--- a/doc/Document files/Part_3_Report.docx
+++ b/doc/Document files/Part_3_Report.docx
@@ -959,36 +959,131 @@
           <w:lang w:val="en-US"/>
         </w:rPr>
       </w:pPr>
+      <w:r>
+        <w:rPr>
+          <w:lang w:val="en-US"/>
+        </w:rPr>
+        <w:br/>
+        <w:t>- Ghost has eaten Pacman and the game has started.</w:t>
+      </w:r>
+      <w:r>
+        <w:rPr>
+          <w:lang w:val="en-US"/>
+        </w:rPr>
+        <w:br/>
+        <w:t>- Ghost has eaten Pacman and the player has won.</w:t>
+      </w:r>
+      <w:r>
+        <w:rPr>
+          <w:lang w:val="en-US"/>
+        </w:rPr>
+        <w:br/>
+        <w:t>- Ghost has eaten Pacman and the player has lost.</w:t>
+      </w:r>
+      <w:r>
+        <w:rPr>
+          <w:lang w:val="en-US"/>
+        </w:rPr>
+        <w:br/>
+        <w:t>- Ghost has eaten Pacman and the game has been suspended.</w:t>
+      </w:r>
+    </w:p>
+    <w:p>
+      <w:pPr>
+        <w:rPr>
+          <w:lang w:val="en-US"/>
+        </w:rPr>
+      </w:pPr>
+    </w:p>
+    <w:p>
+      <w:pPr>
+        <w:rPr>
+          <w:lang w:val="en-US"/>
+        </w:rPr>
+      </w:pPr>
+      <w:r>
+        <w:rPr>
+          <w:lang w:val="en-US"/>
+        </w:rPr>
+        <w:br w:type="page"/>
+      </w:r>
+    </w:p>
+    <w:p>
+      <w:pPr>
+        <w:rPr>
+          <w:lang w:val="en-US"/>
+        </w:rPr>
+      </w:pPr>
+      <w:r>
+        <w:rPr>
+          <w:lang w:val="en-US"/>
+        </w:rPr>
+        <w:lastRenderedPageBreak/>
+        <w:t xml:space="preserve">11. </w:t>
+      </w:r>
+    </w:p>
+    <w:p>
+      <w:pPr>
+        <w:rPr>
+          <w:lang w:val="en-US"/>
+        </w:rPr>
+      </w:pPr>
+      <w:r>
+        <w:rPr>
+          <w:noProof/>
+          <w:lang w:val="en-US"/>
+        </w:rPr>
+        <w:drawing>
+          <wp:inline distT="0" distB="0" distL="0" distR="0" wp14:anchorId="7BDC2B47" wp14:editId="5EBCF9CB">
+            <wp:extent cx="3200400" cy="3695029"/>
+            <wp:effectExtent l="0" t="0" r="0" b="1270"/>
+            <wp:docPr id="3" name="Picture 3"/>
+            <wp:cNvGraphicFramePr>
+              <a:graphicFrameLocks xmlns:a="http://schemas.openxmlformats.org/drawingml/2006/main" noChangeAspect="1"/>
+            </wp:cNvGraphicFramePr>
+            <a:graphic xmlns:a="http://schemas.openxmlformats.org/drawingml/2006/main">
+              <a:graphicData uri="http://schemas.openxmlformats.org/drawingml/2006/picture">
+                <pic:pic xmlns:pic="http://schemas.openxmlformats.org/drawingml/2006/picture">
+                  <pic:nvPicPr>
+                    <pic:cNvPr id="0" name="Picture 1"/>
+                    <pic:cNvPicPr>
+                      <a:picLocks noChangeAspect="1" noChangeArrowheads="1"/>
+                    </pic:cNvPicPr>
+                  </pic:nvPicPr>
+                  <pic:blipFill>
+                    <a:blip r:embed="rId7">
+                      <a:extLst>
+                        <a:ext uri="{28A0092B-C50C-407E-A947-70E740481C1C}">
+                          <a14:useLocalDpi xmlns:a14="http://schemas.microsoft.com/office/drawing/2010/main" val="0"/>
+                        </a:ext>
+                      </a:extLst>
+                    </a:blip>
+                    <a:srcRect/>
+                    <a:stretch>
+                      <a:fillRect/>
+                    </a:stretch>
+                  </pic:blipFill>
+                  <pic:spPr bwMode="auto">
+                    <a:xfrm>
+                      <a:off x="0" y="0"/>
+                      <a:ext cx="3207555" cy="3703289"/>
+                    </a:xfrm>
+                    <a:prstGeom prst="rect">
+                      <a:avLst/>
+                    </a:prstGeom>
+                    <a:noFill/>
+                    <a:ln>
+                      <a:noFill/>
+                    </a:ln>
+                  </pic:spPr>
+                </pic:pic>
+              </a:graphicData>
+            </a:graphic>
+          </wp:inline>
+        </w:drawing>
+      </w:r>
       <w:bookmarkStart w:id="0" w:name="_GoBack"/>
       <w:bookmarkEnd w:id="0"/>
-      <w:r>
-        <w:rPr>
-          <w:lang w:val="en-US"/>
-        </w:rPr>
-        <w:br/>
-        <w:t>- Ghost has eaten Pacman and the game has started.</w:t>
-      </w:r>
-      <w:r>
-        <w:rPr>
-          <w:lang w:val="en-US"/>
-        </w:rPr>
-        <w:br/>
-        <w:t>- Ghost has eaten Pacman and the player has won.</w:t>
-      </w:r>
-      <w:r>
-        <w:rPr>
-          <w:lang w:val="en-US"/>
-        </w:rPr>
-        <w:br/>
-        <w:t>- Ghost has eaten Pacman and the player has lost.</w:t>
-      </w:r>
-      <w:r>
-        <w:rPr>
-          <w:lang w:val="en-US"/>
-        </w:rPr>
-        <w:br/>
-        <w:t>- Ghost has eaten Pacman and the game has been suspended.</w:t>
-      </w:r>
     </w:p>
     <w:p>
       <w:pPr>
@@ -996,6 +1091,79 @@
           <w:lang w:val="en-US"/>
         </w:rPr>
       </w:pPr>
+      <w:r>
+        <w:rPr>
+          <w:lang w:val="en-US"/>
+        </w:rPr>
+        <w:t>State diagram</w:t>
+      </w:r>
+    </w:p>
+    <w:p>
+      <w:pPr>
+        <w:rPr>
+          <w:lang w:val="en-US"/>
+        </w:rPr>
+      </w:pPr>
+    </w:p>
+    <w:p>
+      <w:pPr>
+        <w:rPr>
+          <w:lang w:val="en-US"/>
+        </w:rPr>
+      </w:pPr>
+      <w:r>
+        <w:rPr>
+          <w:noProof/>
+        </w:rPr>
+        <w:drawing>
+          <wp:inline distT="0" distB="0" distL="0" distR="0" wp14:anchorId="4C00D3D5" wp14:editId="74F9938F">
+            <wp:extent cx="4132053" cy="3635131"/>
+            <wp:effectExtent l="0" t="0" r="1905" b="3810"/>
+            <wp:docPr id="4" name="Picture 4"/>
+            <wp:cNvGraphicFramePr>
+              <a:graphicFrameLocks xmlns:a="http://schemas.openxmlformats.org/drawingml/2006/main" noChangeAspect="1"/>
+            </wp:cNvGraphicFramePr>
+            <a:graphic xmlns:a="http://schemas.openxmlformats.org/drawingml/2006/main">
+              <a:graphicData uri="http://schemas.openxmlformats.org/drawingml/2006/picture">
+                <pic:pic xmlns:pic="http://schemas.openxmlformats.org/drawingml/2006/picture">
+                  <pic:nvPicPr>
+                    <pic:cNvPr id="1" name=""/>
+                    <pic:cNvPicPr/>
+                  </pic:nvPicPr>
+                  <pic:blipFill>
+                    <a:blip r:embed="rId8"/>
+                    <a:stretch>
+                      <a:fillRect/>
+                    </a:stretch>
+                  </pic:blipFill>
+                  <pic:spPr>
+                    <a:xfrm>
+                      <a:off x="0" y="0"/>
+                      <a:ext cx="4143730" cy="3645404"/>
+                    </a:xfrm>
+                    <a:prstGeom prst="rect">
+                      <a:avLst/>
+                    </a:prstGeom>
+                  </pic:spPr>
+                </pic:pic>
+              </a:graphicData>
+            </a:graphic>
+          </wp:inline>
+        </w:drawing>
+      </w:r>
+    </w:p>
+    <w:p>
+      <w:pPr>
+        <w:rPr>
+          <w:lang w:val="en-US"/>
+        </w:rPr>
+      </w:pPr>
+      <w:r>
+        <w:rPr>
+          <w:lang w:val="en-US"/>
+        </w:rPr>
+        <w:t>Transition tree</w:t>
+      </w:r>
     </w:p>
     <w:p>
       <w:pPr>

</xml_diff>

<commit_message>
Created test cases for exercise 12
</commit_message>
<xml_diff>
--- a/doc/Document files/Part_3_Report.docx
+++ b/doc/Document files/Part_3_Report.docx
@@ -1082,8 +1082,6 @@
           </wp:inline>
         </w:drawing>
       </w:r>
-      <w:bookmarkStart w:id="0" w:name="_GoBack"/>
-      <w:bookmarkEnd w:id="0"/>
     </w:p>
     <w:p>
       <w:pPr>
@@ -1171,6 +1169,442 @@
           <w:lang w:val="en-US"/>
         </w:rPr>
       </w:pPr>
+      <w:r>
+        <w:rPr>
+          <w:lang w:val="en-US"/>
+        </w:rPr>
+        <w:br w:type="page"/>
+      </w:r>
+    </w:p>
+    <w:p>
+      <w:pPr>
+        <w:rPr>
+          <w:lang w:val="en-US"/>
+        </w:rPr>
+      </w:pPr>
+      <w:r>
+        <w:rPr>
+          <w:lang w:val="en-US"/>
+        </w:rPr>
+        <w:lastRenderedPageBreak/>
+        <w:t>12.</w:t>
+      </w:r>
+    </w:p>
+    <w:p>
+      <w:pPr>
+        <w:rPr>
+          <w:lang w:val="en-US"/>
+        </w:rPr>
+      </w:pPr>
+      <w:r>
+        <w:rPr>
+          <w:lang w:val="en-US"/>
+        </w:rPr>
+        <w:t>Test cases:</w:t>
+      </w:r>
+    </w:p>
+    <w:p>
+      <w:pPr>
+        <w:rPr>
+          <w:lang w:val="en-US"/>
+        </w:rPr>
+      </w:pPr>
+      <w:r>
+        <w:rPr>
+          <w:lang w:val="en-US"/>
+        </w:rPr>
+        <w:t>We can use most of the previous test cases</w:t>
+      </w:r>
+      <w:r>
+        <w:rPr>
+          <w:lang w:val="en-US"/>
+        </w:rPr>
+        <w:t xml:space="preserve"> </w:t>
+      </w:r>
+      <w:r>
+        <w:rPr>
+          <w:i/>
+          <w:lang w:val="en-US"/>
+        </w:rPr>
+        <w:t>(</w:t>
+      </w:r>
+      <w:r>
+        <w:rPr>
+          <w:i/>
+          <w:lang w:val="en-US"/>
+        </w:rPr>
+        <w:t xml:space="preserve">see ex. 10) </w:t>
+      </w:r>
+      <w:r>
+        <w:rPr>
+          <w:i/>
+          <w:lang w:val="en-US"/>
+        </w:rPr>
+        <w:t xml:space="preserve"> </w:t>
+      </w:r>
+      <w:r>
+        <w:rPr>
+          <w:lang w:val="en-US"/>
+        </w:rPr>
+        <w:t>except:</w:t>
+      </w:r>
+      <w:r>
+        <w:rPr>
+          <w:lang w:val="en-US"/>
+        </w:rPr>
+        <w:br/>
+      </w:r>
+      <w:r>
+        <w:rPr>
+          <w:lang w:val="en-US"/>
+        </w:rPr>
+        <w:t>- Start button has been pressed and the player has won.</w:t>
+      </w:r>
+      <w:r>
+        <w:rPr>
+          <w:lang w:val="en-US"/>
+        </w:rPr>
+        <w:br/>
+        <w:t>-</w:t>
+      </w:r>
+      <w:r>
+        <w:rPr>
+          <w:lang w:val="en-US"/>
+        </w:rPr>
+        <w:t>- Stop button has been pressed and the player has won.</w:t>
+      </w:r>
+      <w:r>
+        <w:rPr>
+          <w:lang w:val="en-US"/>
+        </w:rPr>
+        <w:br/>
+      </w:r>
+      <w:r>
+        <w:rPr>
+          <w:lang w:val="en-US"/>
+        </w:rPr>
+        <w:t>- Ghost has eaten Pacman and the player has won.</w:t>
+      </w:r>
+      <w:r>
+        <w:rPr>
+          <w:lang w:val="en-US"/>
+        </w:rPr>
+        <w:br/>
+      </w:r>
+      <w:r>
+        <w:rPr>
+          <w:lang w:val="en-US"/>
+        </w:rPr>
+        <w:t>- Last pellet has been consumed and the player has won.</w:t>
+      </w:r>
+    </w:p>
+    <w:p>
+      <w:pPr>
+        <w:rPr>
+          <w:lang w:val="en-US"/>
+        </w:rPr>
+      </w:pPr>
+      <w:r>
+        <w:rPr>
+          <w:lang w:val="en-US"/>
+        </w:rPr>
+        <w:t xml:space="preserve">We have to adjust these into two cases: </w:t>
+      </w:r>
+    </w:p>
+    <w:p>
+      <w:pPr>
+        <w:pStyle w:val="ListParagraph"/>
+        <w:numPr>
+          <w:ilvl w:val="0"/>
+          <w:numId w:val="4"/>
+        </w:numPr>
+        <w:rPr>
+          <w:lang w:val="en-US"/>
+        </w:rPr>
+      </w:pPr>
+      <w:r>
+        <w:rPr>
+          <w:lang w:val="en-US"/>
+        </w:rPr>
+        <w:t>One where there are still levels left and the player goes to the next level.</w:t>
+      </w:r>
+    </w:p>
+    <w:p>
+      <w:pPr>
+        <w:pStyle w:val="ListParagraph"/>
+        <w:numPr>
+          <w:ilvl w:val="0"/>
+          <w:numId w:val="4"/>
+        </w:numPr>
+        <w:rPr>
+          <w:lang w:val="en-US"/>
+        </w:rPr>
+      </w:pPr>
+      <w:r>
+        <w:rPr>
+          <w:lang w:val="en-US"/>
+        </w:rPr>
+        <w:t>One where there are no levels left and the player has won th</w:t>
+      </w:r>
+      <w:bookmarkStart w:id="0" w:name="_GoBack"/>
+      <w:bookmarkEnd w:id="0"/>
+      <w:r>
+        <w:rPr>
+          <w:lang w:val="en-US"/>
+        </w:rPr>
+        <w:t>e game.</w:t>
+      </w:r>
+    </w:p>
+    <w:p>
+      <w:pPr>
+        <w:rPr>
+          <w:lang w:val="en-US"/>
+        </w:rPr>
+      </w:pPr>
+      <w:r>
+        <w:rPr>
+          <w:lang w:val="en-US"/>
+        </w:rPr>
+        <w:t>So the test cases become:</w:t>
+      </w:r>
+    </w:p>
+    <w:p>
+      <w:pPr>
+        <w:rPr>
+          <w:lang w:val="en-US"/>
+        </w:rPr>
+      </w:pPr>
+      <w:r>
+        <w:rPr>
+          <w:lang w:val="en-US"/>
+        </w:rPr>
+        <w:t>- Start button has been pressed and the player has won</w:t>
+      </w:r>
+      <w:r>
+        <w:rPr>
+          <w:lang w:val="en-US"/>
+        </w:rPr>
+        <w:t xml:space="preserve"> level and </w:t>
+      </w:r>
+      <w:r>
+        <w:rPr>
+          <w:lang w:val="en-US"/>
+        </w:rPr>
+        <w:t>there is a</w:t>
+      </w:r>
+      <w:r>
+        <w:rPr>
+          <w:lang w:val="en-US"/>
+        </w:rPr>
+        <w:t xml:space="preserve"> next level</w:t>
+      </w:r>
+      <w:r>
+        <w:rPr>
+          <w:lang w:val="en-US"/>
+        </w:rPr>
+        <w:t>.</w:t>
+      </w:r>
+      <w:r>
+        <w:rPr>
+          <w:lang w:val="en-US"/>
+        </w:rPr>
+        <w:br/>
+        <w:t>- Stop button has been pressed and the player has won</w:t>
+      </w:r>
+      <w:r>
+        <w:rPr>
+          <w:lang w:val="en-US"/>
+        </w:rPr>
+        <w:t xml:space="preserve"> level </w:t>
+      </w:r>
+      <w:r>
+        <w:rPr>
+          <w:lang w:val="en-US"/>
+        </w:rPr>
+        <w:t xml:space="preserve">and </w:t>
+      </w:r>
+      <w:r>
+        <w:rPr>
+          <w:lang w:val="en-US"/>
+        </w:rPr>
+        <w:t>there is</w:t>
+      </w:r>
+      <w:r>
+        <w:rPr>
+          <w:lang w:val="en-US"/>
+        </w:rPr>
+        <w:t xml:space="preserve"> a</w:t>
+      </w:r>
+      <w:r>
+        <w:rPr>
+          <w:lang w:val="en-US"/>
+        </w:rPr>
+        <w:t xml:space="preserve"> next level.</w:t>
+      </w:r>
+      <w:r>
+        <w:rPr>
+          <w:lang w:val="en-US"/>
+        </w:rPr>
+        <w:br/>
+        <w:t>- Ghost has eaten Pacman and the player has won</w:t>
+      </w:r>
+      <w:r>
+        <w:rPr>
+          <w:lang w:val="en-US"/>
+        </w:rPr>
+        <w:t xml:space="preserve"> </w:t>
+      </w:r>
+      <w:r>
+        <w:rPr>
+          <w:lang w:val="en-US"/>
+        </w:rPr>
+        <w:t xml:space="preserve">and </w:t>
+      </w:r>
+      <w:r>
+        <w:rPr>
+          <w:lang w:val="en-US"/>
+        </w:rPr>
+        <w:t>there is</w:t>
+      </w:r>
+      <w:r>
+        <w:rPr>
+          <w:lang w:val="en-US"/>
+        </w:rPr>
+        <w:t xml:space="preserve"> a</w:t>
+      </w:r>
+      <w:r>
+        <w:rPr>
+          <w:lang w:val="en-US"/>
+        </w:rPr>
+        <w:t xml:space="preserve"> </w:t>
+      </w:r>
+      <w:r>
+        <w:rPr>
+          <w:lang w:val="en-US"/>
+        </w:rPr>
+        <w:t>next level.</w:t>
+      </w:r>
+      <w:r>
+        <w:rPr>
+          <w:lang w:val="en-US"/>
+        </w:rPr>
+        <w:br/>
+        <w:t>- Last pellet has been consumed and the player has won</w:t>
+      </w:r>
+      <w:r>
+        <w:rPr>
+          <w:lang w:val="en-US"/>
+        </w:rPr>
+        <w:t xml:space="preserve"> </w:t>
+      </w:r>
+      <w:r>
+        <w:rPr>
+          <w:lang w:val="en-US"/>
+        </w:rPr>
+        <w:t xml:space="preserve">and </w:t>
+      </w:r>
+      <w:r>
+        <w:rPr>
+          <w:lang w:val="en-US"/>
+        </w:rPr>
+        <w:t xml:space="preserve">there is </w:t>
+      </w:r>
+      <w:r>
+        <w:rPr>
+          <w:lang w:val="en-US"/>
+        </w:rPr>
+        <w:t xml:space="preserve">a </w:t>
+      </w:r>
+      <w:r>
+        <w:rPr>
+          <w:lang w:val="en-US"/>
+        </w:rPr>
+        <w:t>next level.</w:t>
+      </w:r>
+    </w:p>
+    <w:p>
+      <w:pPr>
+        <w:rPr>
+          <w:lang w:val="en-US"/>
+        </w:rPr>
+      </w:pPr>
+      <w:r>
+        <w:rPr>
+          <w:lang w:val="en-US"/>
+        </w:rPr>
+        <w:t xml:space="preserve">- Start button has been pressed and the player has won </w:t>
+      </w:r>
+      <w:r>
+        <w:rPr>
+          <w:lang w:val="en-US"/>
+        </w:rPr>
+        <w:t>the game.</w:t>
+      </w:r>
+      <w:r>
+        <w:rPr>
+          <w:lang w:val="en-US"/>
+        </w:rPr>
+        <w:br/>
+        <w:t xml:space="preserve">- Stop button has been pressed and the player has </w:t>
+      </w:r>
+      <w:r>
+        <w:rPr>
+          <w:lang w:val="en-US"/>
+        </w:rPr>
+        <w:t>the game.</w:t>
+      </w:r>
+      <w:r>
+        <w:rPr>
+          <w:lang w:val="en-US"/>
+        </w:rPr>
+        <w:br/>
+        <w:t xml:space="preserve">- Ghost has eaten Pacman and the player has </w:t>
+      </w:r>
+      <w:r>
+        <w:rPr>
+          <w:lang w:val="en-US"/>
+        </w:rPr>
+        <w:t xml:space="preserve">won </w:t>
+      </w:r>
+      <w:r>
+        <w:rPr>
+          <w:lang w:val="en-US"/>
+        </w:rPr>
+        <w:t>the game.</w:t>
+      </w:r>
+      <w:r>
+        <w:rPr>
+          <w:lang w:val="en-US"/>
+        </w:rPr>
+        <w:br/>
+        <w:t xml:space="preserve">- Last pellet has been consumed and the player has won </w:t>
+      </w:r>
+      <w:r>
+        <w:rPr>
+          <w:lang w:val="en-US"/>
+        </w:rPr>
+        <w:t>the game.</w:t>
+      </w:r>
+      <w:r>
+        <w:rPr>
+          <w:lang w:val="en-US"/>
+        </w:rPr>
+        <w:br/>
+      </w:r>
+    </w:p>
+    <w:p>
+      <w:pPr>
+        <w:rPr>
+          <w:lang w:val="en-US"/>
+        </w:rPr>
+      </w:pPr>
+    </w:p>
+    <w:p>
+      <w:pPr>
+        <w:rPr>
+          <w:lang w:val="en-US"/>
+        </w:rPr>
+      </w:pPr>
     </w:p>
     <w:sectPr>
       <w:pgSz w:w="11906" w:h="16838"/>
@@ -1298,6 +1732,95 @@
     </w:lvl>
   </w:abstractNum>
   <w:abstractNum w:abstractNumId="1" w15:restartNumberingAfterBreak="0">
+    <w:nsid w:val="104C6163"/>
+    <w:multiLevelType w:val="hybridMultilevel"/>
+    <w:tmpl w:val="72140386"/>
+    <w:lvl w:ilvl="0" w:tplc="0413000F">
+      <w:start w:val="1"/>
+      <w:numFmt w:val="decimal"/>
+      <w:lvlText w:val="%1."/>
+      <w:lvlJc w:val="left"/>
+      <w:pPr>
+        <w:ind w:left="720" w:hanging="360"/>
+      </w:pPr>
+      <w:rPr>
+        <w:rFonts w:hint="default"/>
+      </w:rPr>
+    </w:lvl>
+    <w:lvl w:ilvl="1" w:tplc="04130019" w:tentative="1">
+      <w:start w:val="1"/>
+      <w:numFmt w:val="lowerLetter"/>
+      <w:lvlText w:val="%2."/>
+      <w:lvlJc w:val="left"/>
+      <w:pPr>
+        <w:ind w:left="1440" w:hanging="360"/>
+      </w:pPr>
+    </w:lvl>
+    <w:lvl w:ilvl="2" w:tplc="0413001B" w:tentative="1">
+      <w:start w:val="1"/>
+      <w:numFmt w:val="lowerRoman"/>
+      <w:lvlText w:val="%3."/>
+      <w:lvlJc w:val="right"/>
+      <w:pPr>
+        <w:ind w:left="2160" w:hanging="180"/>
+      </w:pPr>
+    </w:lvl>
+    <w:lvl w:ilvl="3" w:tplc="0413000F" w:tentative="1">
+      <w:start w:val="1"/>
+      <w:numFmt w:val="decimal"/>
+      <w:lvlText w:val="%4."/>
+      <w:lvlJc w:val="left"/>
+      <w:pPr>
+        <w:ind w:left="2880" w:hanging="360"/>
+      </w:pPr>
+    </w:lvl>
+    <w:lvl w:ilvl="4" w:tplc="04130019" w:tentative="1">
+      <w:start w:val="1"/>
+      <w:numFmt w:val="lowerLetter"/>
+      <w:lvlText w:val="%5."/>
+      <w:lvlJc w:val="left"/>
+      <w:pPr>
+        <w:ind w:left="3600" w:hanging="360"/>
+      </w:pPr>
+    </w:lvl>
+    <w:lvl w:ilvl="5" w:tplc="0413001B" w:tentative="1">
+      <w:start w:val="1"/>
+      <w:numFmt w:val="lowerRoman"/>
+      <w:lvlText w:val="%6."/>
+      <w:lvlJc w:val="right"/>
+      <w:pPr>
+        <w:ind w:left="4320" w:hanging="180"/>
+      </w:pPr>
+    </w:lvl>
+    <w:lvl w:ilvl="6" w:tplc="0413000F" w:tentative="1">
+      <w:start w:val="1"/>
+      <w:numFmt w:val="decimal"/>
+      <w:lvlText w:val="%7."/>
+      <w:lvlJc w:val="left"/>
+      <w:pPr>
+        <w:ind w:left="5040" w:hanging="360"/>
+      </w:pPr>
+    </w:lvl>
+    <w:lvl w:ilvl="7" w:tplc="04130019" w:tentative="1">
+      <w:start w:val="1"/>
+      <w:numFmt w:val="lowerLetter"/>
+      <w:lvlText w:val="%8."/>
+      <w:lvlJc w:val="left"/>
+      <w:pPr>
+        <w:ind w:left="5760" w:hanging="360"/>
+      </w:pPr>
+    </w:lvl>
+    <w:lvl w:ilvl="8" w:tplc="0413001B" w:tentative="1">
+      <w:start w:val="1"/>
+      <w:numFmt w:val="lowerRoman"/>
+      <w:lvlText w:val="%9."/>
+      <w:lvlJc w:val="right"/>
+      <w:pPr>
+        <w:ind w:left="6480" w:hanging="180"/>
+      </w:pPr>
+    </w:lvl>
+  </w:abstractNum>
+  <w:abstractNum w:abstractNumId="2" w15:restartNumberingAfterBreak="0">
     <w:nsid w:val="29502786"/>
     <w:multiLevelType w:val="hybridMultilevel"/>
     <w:tmpl w:val="A5CE593C"/>
@@ -1410,7 +1933,7 @@
       </w:rPr>
     </w:lvl>
   </w:abstractNum>
-  <w:abstractNum w:abstractNumId="2" w15:restartNumberingAfterBreak="0">
+  <w:abstractNum w:abstractNumId="3" w15:restartNumberingAfterBreak="0">
     <w:nsid w:val="73E57697"/>
     <w:multiLevelType w:val="hybridMultilevel"/>
     <w:tmpl w:val="052838CA"/>
@@ -1524,12 +2047,15 @@
     </w:lvl>
   </w:abstractNum>
   <w:num w:numId="1">
-    <w:abstractNumId w:val="2"/>
+    <w:abstractNumId w:val="3"/>
   </w:num>
   <w:num w:numId="2">
     <w:abstractNumId w:val="0"/>
   </w:num>
   <w:num w:numId="3">
+    <w:abstractNumId w:val="2"/>
+  </w:num>
+  <w:num w:numId="4">
     <w:abstractNumId w:val="1"/>
   </w:num>
 </w:numbering>

</xml_diff>

<commit_message>
Created abstract with childclasses based on the GameStateTest (exercise 15)
</commit_message>
<xml_diff>
--- a/doc/Document files/Part_3_Report.docx
+++ b/doc/Document files/Part_3_Report.docx
@@ -1226,20 +1226,13 @@
           <w:i/>
           <w:lang w:val="en-US"/>
         </w:rPr>
-        <w:t>(</w:t>
+        <w:t xml:space="preserve">(see ex. 10) </w:t>
       </w:r>
       <w:r>
         <w:rPr>
           <w:i/>
           <w:lang w:val="en-US"/>
         </w:rPr>
-        <w:t xml:space="preserve">see ex. 10) </w:t>
-      </w:r>
-      <w:r>
-        <w:rPr>
-          <w:i/>
-          <w:lang w:val="en-US"/>
-        </w:rPr>
         <w:t xml:space="preserve"> </w:t>
       </w:r>
       <w:r>
@@ -1253,11 +1246,6 @@
           <w:lang w:val="en-US"/>
         </w:rPr>
         <w:br/>
-      </w:r>
-      <w:r>
-        <w:rPr>
-          <w:lang w:val="en-US"/>
-        </w:rPr>
         <w:t>- Start button has been pressed and the player has won.</w:t>
       </w:r>
       <w:r>
@@ -1265,24 +1253,13 @@
           <w:lang w:val="en-US"/>
         </w:rPr>
         <w:br/>
-        <w:t>-</w:t>
-      </w:r>
-      <w:r>
-        <w:rPr>
-          <w:lang w:val="en-US"/>
-        </w:rPr>
-        <w:t>- Stop button has been pressed and the player has won.</w:t>
+        <w:t>-- Stop button has been pressed and the player has won.</w:t>
       </w:r>
       <w:r>
         <w:rPr>
           <w:lang w:val="en-US"/>
         </w:rPr>
         <w:br/>
-      </w:r>
-      <w:r>
-        <w:rPr>
-          <w:lang w:val="en-US"/>
-        </w:rPr>
         <w:t>- Ghost has eaten Pacman and the player has won.</w:t>
       </w:r>
       <w:r>
@@ -1290,11 +1267,6 @@
           <w:lang w:val="en-US"/>
         </w:rPr>
         <w:br/>
-      </w:r>
-      <w:r>
-        <w:rPr>
-          <w:lang w:val="en-US"/>
-        </w:rPr>
         <w:t>- Last pellet has been consumed and the player has won.</w:t>
       </w:r>
     </w:p>
@@ -1344,247 +1316,165 @@
         <w:rPr>
           <w:lang w:val="en-US"/>
         </w:rPr>
-        <w:t>One where there are no levels left and the player has won th</w:t>
-      </w:r>
+        <w:t>One where there are no levels left and the player has won the game.</w:t>
+      </w:r>
+    </w:p>
+    <w:p>
+      <w:pPr>
+        <w:rPr>
+          <w:lang w:val="en-US"/>
+        </w:rPr>
+      </w:pPr>
+      <w:r>
+        <w:rPr>
+          <w:lang w:val="en-US"/>
+        </w:rPr>
+        <w:t>So the test cases become:</w:t>
+      </w:r>
+    </w:p>
+    <w:p>
+      <w:pPr>
+        <w:rPr>
+          <w:lang w:val="en-US"/>
+        </w:rPr>
+      </w:pPr>
+      <w:r>
+        <w:rPr>
+          <w:lang w:val="en-US"/>
+        </w:rPr>
+        <w:t xml:space="preserve">- Start button has been pressed and the player has won level and </w:t>
+      </w:r>
+      <w:r>
+        <w:rPr>
+          <w:lang w:val="en-US"/>
+        </w:rPr>
+        <w:t>there is a</w:t>
+      </w:r>
+      <w:r>
+        <w:rPr>
+          <w:lang w:val="en-US"/>
+        </w:rPr>
+        <w:t xml:space="preserve"> next level.</w:t>
+      </w:r>
+      <w:r>
+        <w:rPr>
+          <w:lang w:val="en-US"/>
+        </w:rPr>
+        <w:br/>
+        <w:t xml:space="preserve">- Stop button has been pressed and the player has won level </w:t>
+      </w:r>
+      <w:r>
+        <w:rPr>
+          <w:lang w:val="en-US"/>
+        </w:rPr>
+        <w:t>and there is a</w:t>
+      </w:r>
+      <w:r>
+        <w:rPr>
+          <w:lang w:val="en-US"/>
+        </w:rPr>
+        <w:t xml:space="preserve"> next level.</w:t>
+      </w:r>
+      <w:r>
+        <w:rPr>
+          <w:lang w:val="en-US"/>
+        </w:rPr>
+        <w:br/>
+        <w:t xml:space="preserve">- Ghost has eaten Pacman and the player has won and </w:t>
+      </w:r>
+      <w:r>
+        <w:rPr>
+          <w:lang w:val="en-US"/>
+        </w:rPr>
+        <w:t xml:space="preserve">there is a </w:t>
+      </w:r>
+      <w:r>
+        <w:rPr>
+          <w:lang w:val="en-US"/>
+        </w:rPr>
+        <w:t>next level.</w:t>
+      </w:r>
+      <w:r>
+        <w:rPr>
+          <w:lang w:val="en-US"/>
+        </w:rPr>
+        <w:br/>
+        <w:t xml:space="preserve">- Last pellet has been consumed and the player has won and </w:t>
+      </w:r>
+      <w:r>
+        <w:rPr>
+          <w:lang w:val="en-US"/>
+        </w:rPr>
+        <w:t xml:space="preserve">there is a </w:t>
+      </w:r>
+      <w:r>
+        <w:rPr>
+          <w:lang w:val="en-US"/>
+        </w:rPr>
+        <w:t>next level.</w:t>
+      </w:r>
+    </w:p>
+    <w:p>
+      <w:pPr>
+        <w:rPr>
+          <w:lang w:val="en-US"/>
+        </w:rPr>
+      </w:pPr>
+      <w:r>
+        <w:rPr>
+          <w:lang w:val="en-US"/>
+        </w:rPr>
+        <w:t>- Start button has been pressed and the player has won the game.</w:t>
+      </w:r>
+      <w:r>
+        <w:rPr>
+          <w:lang w:val="en-US"/>
+        </w:rPr>
+        <w:br/>
+        <w:t>- Stop button has been pressed and the player has the game.</w:t>
+      </w:r>
+      <w:r>
+        <w:rPr>
+          <w:lang w:val="en-US"/>
+        </w:rPr>
+        <w:br/>
+        <w:t xml:space="preserve">- Ghost has eaten Pacman and the player has </w:t>
+      </w:r>
+      <w:r>
+        <w:rPr>
+          <w:lang w:val="en-US"/>
+        </w:rPr>
+        <w:t xml:space="preserve">won </w:t>
+      </w:r>
+      <w:r>
+        <w:rPr>
+          <w:lang w:val="en-US"/>
+        </w:rPr>
+        <w:t>the game.</w:t>
+      </w:r>
+      <w:r>
+        <w:rPr>
+          <w:lang w:val="en-US"/>
+        </w:rPr>
+        <w:br/>
+        <w:t>- Last pellet has been consumed and the player has won the game.</w:t>
+      </w:r>
+    </w:p>
+    <w:p>
+      <w:pPr>
+        <w:rPr>
+          <w:lang w:val="en-US"/>
+        </w:rPr>
+      </w:pPr>
+    </w:p>
+    <w:p>
+      <w:pPr>
+        <w:rPr>
+          <w:lang w:val="en-US"/>
+        </w:rPr>
+      </w:pPr>
       <w:bookmarkStart w:id="0" w:name="_GoBack"/>
       <w:bookmarkEnd w:id="0"/>
-      <w:r>
-        <w:rPr>
-          <w:lang w:val="en-US"/>
-        </w:rPr>
-        <w:t>e game.</w:t>
-      </w:r>
-    </w:p>
-    <w:p>
-      <w:pPr>
-        <w:rPr>
-          <w:lang w:val="en-US"/>
-        </w:rPr>
-      </w:pPr>
-      <w:r>
-        <w:rPr>
-          <w:lang w:val="en-US"/>
-        </w:rPr>
-        <w:t>So the test cases become:</w:t>
-      </w:r>
-    </w:p>
-    <w:p>
-      <w:pPr>
-        <w:rPr>
-          <w:lang w:val="en-US"/>
-        </w:rPr>
-      </w:pPr>
-      <w:r>
-        <w:rPr>
-          <w:lang w:val="en-US"/>
-        </w:rPr>
-        <w:t>- Start button has been pressed and the player has won</w:t>
-      </w:r>
-      <w:r>
-        <w:rPr>
-          <w:lang w:val="en-US"/>
-        </w:rPr>
-        <w:t xml:space="preserve"> level and </w:t>
-      </w:r>
-      <w:r>
-        <w:rPr>
-          <w:lang w:val="en-US"/>
-        </w:rPr>
-        <w:t>there is a</w:t>
-      </w:r>
-      <w:r>
-        <w:rPr>
-          <w:lang w:val="en-US"/>
-        </w:rPr>
-        <w:t xml:space="preserve"> next level</w:t>
-      </w:r>
-      <w:r>
-        <w:rPr>
-          <w:lang w:val="en-US"/>
-        </w:rPr>
-        <w:t>.</w:t>
-      </w:r>
-      <w:r>
-        <w:rPr>
-          <w:lang w:val="en-US"/>
-        </w:rPr>
-        <w:br/>
-        <w:t>- Stop button has been pressed and the player has won</w:t>
-      </w:r>
-      <w:r>
-        <w:rPr>
-          <w:lang w:val="en-US"/>
-        </w:rPr>
-        <w:t xml:space="preserve"> level </w:t>
-      </w:r>
-      <w:r>
-        <w:rPr>
-          <w:lang w:val="en-US"/>
-        </w:rPr>
-        <w:t xml:space="preserve">and </w:t>
-      </w:r>
-      <w:r>
-        <w:rPr>
-          <w:lang w:val="en-US"/>
-        </w:rPr>
-        <w:t>there is</w:t>
-      </w:r>
-      <w:r>
-        <w:rPr>
-          <w:lang w:val="en-US"/>
-        </w:rPr>
-        <w:t xml:space="preserve"> a</w:t>
-      </w:r>
-      <w:r>
-        <w:rPr>
-          <w:lang w:val="en-US"/>
-        </w:rPr>
-        <w:t xml:space="preserve"> next level.</w:t>
-      </w:r>
-      <w:r>
-        <w:rPr>
-          <w:lang w:val="en-US"/>
-        </w:rPr>
-        <w:br/>
-        <w:t>- Ghost has eaten Pacman and the player has won</w:t>
-      </w:r>
-      <w:r>
-        <w:rPr>
-          <w:lang w:val="en-US"/>
-        </w:rPr>
-        <w:t xml:space="preserve"> </w:t>
-      </w:r>
-      <w:r>
-        <w:rPr>
-          <w:lang w:val="en-US"/>
-        </w:rPr>
-        <w:t xml:space="preserve">and </w:t>
-      </w:r>
-      <w:r>
-        <w:rPr>
-          <w:lang w:val="en-US"/>
-        </w:rPr>
-        <w:t>there is</w:t>
-      </w:r>
-      <w:r>
-        <w:rPr>
-          <w:lang w:val="en-US"/>
-        </w:rPr>
-        <w:t xml:space="preserve"> a</w:t>
-      </w:r>
-      <w:r>
-        <w:rPr>
-          <w:lang w:val="en-US"/>
-        </w:rPr>
-        <w:t xml:space="preserve"> </w:t>
-      </w:r>
-      <w:r>
-        <w:rPr>
-          <w:lang w:val="en-US"/>
-        </w:rPr>
-        <w:t>next level.</w:t>
-      </w:r>
-      <w:r>
-        <w:rPr>
-          <w:lang w:val="en-US"/>
-        </w:rPr>
-        <w:br/>
-        <w:t>- Last pellet has been consumed and the player has won</w:t>
-      </w:r>
-      <w:r>
-        <w:rPr>
-          <w:lang w:val="en-US"/>
-        </w:rPr>
-        <w:t xml:space="preserve"> </w:t>
-      </w:r>
-      <w:r>
-        <w:rPr>
-          <w:lang w:val="en-US"/>
-        </w:rPr>
-        <w:t xml:space="preserve">and </w:t>
-      </w:r>
-      <w:r>
-        <w:rPr>
-          <w:lang w:val="en-US"/>
-        </w:rPr>
-        <w:t xml:space="preserve">there is </w:t>
-      </w:r>
-      <w:r>
-        <w:rPr>
-          <w:lang w:val="en-US"/>
-        </w:rPr>
-        <w:t xml:space="preserve">a </w:t>
-      </w:r>
-      <w:r>
-        <w:rPr>
-          <w:lang w:val="en-US"/>
-        </w:rPr>
-        <w:t>next level.</w:t>
-      </w:r>
-    </w:p>
-    <w:p>
-      <w:pPr>
-        <w:rPr>
-          <w:lang w:val="en-US"/>
-        </w:rPr>
-      </w:pPr>
-      <w:r>
-        <w:rPr>
-          <w:lang w:val="en-US"/>
-        </w:rPr>
-        <w:t xml:space="preserve">- Start button has been pressed and the player has won </w:t>
-      </w:r>
-      <w:r>
-        <w:rPr>
-          <w:lang w:val="en-US"/>
-        </w:rPr>
-        <w:t>the game.</w:t>
-      </w:r>
-      <w:r>
-        <w:rPr>
-          <w:lang w:val="en-US"/>
-        </w:rPr>
-        <w:br/>
-        <w:t xml:space="preserve">- Stop button has been pressed and the player has </w:t>
-      </w:r>
-      <w:r>
-        <w:rPr>
-          <w:lang w:val="en-US"/>
-        </w:rPr>
-        <w:t>the game.</w:t>
-      </w:r>
-      <w:r>
-        <w:rPr>
-          <w:lang w:val="en-US"/>
-        </w:rPr>
-        <w:br/>
-        <w:t xml:space="preserve">- Ghost has eaten Pacman and the player has </w:t>
-      </w:r>
-      <w:r>
-        <w:rPr>
-          <w:lang w:val="en-US"/>
-        </w:rPr>
-        <w:t xml:space="preserve">won </w:t>
-      </w:r>
-      <w:r>
-        <w:rPr>
-          <w:lang w:val="en-US"/>
-        </w:rPr>
-        <w:t>the game.</w:t>
-      </w:r>
-      <w:r>
-        <w:rPr>
-          <w:lang w:val="en-US"/>
-        </w:rPr>
-        <w:br/>
-        <w:t xml:space="preserve">- Last pellet has been consumed and the player has won </w:t>
-      </w:r>
-      <w:r>
-        <w:rPr>
-          <w:lang w:val="en-US"/>
-        </w:rPr>
-        <w:t>the game.</w:t>
-      </w:r>
       <w:r>
         <w:rPr>
           <w:lang w:val="en-US"/>

</xml_diff>